<commit_message>
Update: Before construction of a new compact scheme
</commit_message>
<xml_diff>
--- a/Rod_Equation/Compact_scheme/Theory/Компактная схема 3.docx
+++ b/Rod_Equation/Compact_scheme/Theory/Компактная схема 3.docx
@@ -1,6 +1,6 @@
 
 <file path=word/document.xml><?xml version="1.0" encoding="utf-8"?>
-<w:document xmlns:wpc="http://schemas.microsoft.com/office/word/2010/wordprocessingCanvas" xmlns:cx="http://schemas.microsoft.com/office/drawing/2014/chartex" xmlns:cx1="http://schemas.microsoft.com/office/drawing/2015/9/8/chartex" xmlns:mc="http://schemas.openxmlformats.org/markup-compatibility/2006" xmlns:o="urn:schemas-microsoft-com:office:office" xmlns:r="http://schemas.openxmlformats.org/officeDocument/2006/relationships" xmlns:m="http://schemas.openxmlformats.org/officeDocument/2006/math" xmlns:v="urn:schemas-microsoft-com:vml" xmlns:wp14="http://schemas.microsoft.com/office/word/2010/wordprocessingDrawing" xmlns:wp="http://schemas.openxmlformats.org/drawingml/2006/wordprocessingDrawing" xmlns:w10="urn:schemas-microsoft-com:office:word" xmlns:w="http://schemas.openxmlformats.org/wordprocessingml/2006/main" xmlns:w14="http://schemas.microsoft.com/office/word/2010/wordml" xmlns:w15="http://schemas.microsoft.com/office/word/2012/wordml" xmlns:w16se="http://schemas.microsoft.com/office/word/2015/wordml/symex" xmlns:wpg="http://schemas.microsoft.com/office/word/2010/wordprocessingGroup" xmlns:wpi="http://schemas.microsoft.com/office/word/2010/wordprocessingInk" xmlns:wne="http://schemas.microsoft.com/office/word/2006/wordml" xmlns:wps="http://schemas.microsoft.com/office/word/2010/wordprocessingShape" mc:Ignorable="w14 w15 w16se wp14">
+<w:document xmlns:wpc="http://schemas.microsoft.com/office/word/2010/wordprocessingCanvas" xmlns:cx="http://schemas.microsoft.com/office/drawing/2014/chartex" xmlns:cx1="http://schemas.microsoft.com/office/drawing/2015/9/8/chartex" xmlns:cx2="http://schemas.microsoft.com/office/drawing/2015/10/21/chartex" xmlns:cx3="http://schemas.microsoft.com/office/drawing/2016/5/9/chartex" xmlns:cx4="http://schemas.microsoft.com/office/drawing/2016/5/10/chartex" xmlns:cx5="http://schemas.microsoft.com/office/drawing/2016/5/11/chartex" xmlns:cx6="http://schemas.microsoft.com/office/drawing/2016/5/12/chartex" xmlns:cx7="http://schemas.microsoft.com/office/drawing/2016/5/13/chartex" xmlns:cx8="http://schemas.microsoft.com/office/drawing/2016/5/14/chartex" xmlns:mc="http://schemas.openxmlformats.org/markup-compatibility/2006" xmlns:aink="http://schemas.microsoft.com/office/drawing/2016/ink" xmlns:am3d="http://schemas.microsoft.com/office/drawing/2017/model3d" xmlns:o="urn:schemas-microsoft-com:office:office" xmlns:r="http://schemas.openxmlformats.org/officeDocument/2006/relationships" xmlns:m="http://schemas.openxmlformats.org/officeDocument/2006/math" xmlns:v="urn:schemas-microsoft-com:vml" xmlns:wp14="http://schemas.microsoft.com/office/word/2010/wordprocessingDrawing" xmlns:wp="http://schemas.openxmlformats.org/drawingml/2006/wordprocessingDrawing" xmlns:w10="urn:schemas-microsoft-com:office:word" xmlns:w="http://schemas.openxmlformats.org/wordprocessingml/2006/main" xmlns:w14="http://schemas.microsoft.com/office/word/2010/wordml" xmlns:w15="http://schemas.microsoft.com/office/word/2012/wordml" xmlns:w16cex="http://schemas.microsoft.com/office/word/2018/wordml/cex" xmlns:w16cid="http://schemas.microsoft.com/office/word/2016/wordml/cid" xmlns:w16="http://schemas.microsoft.com/office/word/2018/wordml" xmlns:w16se="http://schemas.microsoft.com/office/word/2015/wordml/symex" xmlns:wpg="http://schemas.microsoft.com/office/word/2010/wordprocessingGroup" xmlns:wpi="http://schemas.microsoft.com/office/word/2010/wordprocessingInk" xmlns:wne="http://schemas.microsoft.com/office/word/2006/wordml" xmlns:wps="http://schemas.microsoft.com/office/word/2010/wordprocessingShape" mc:Ignorable="w14 w15 w16se w16cid w16 w16cex wp14">
   <w:body>
     <w:p>
       <w:pPr>
@@ -1612,6 +1612,7 @@
         <w:jc w:val="center"/>
         <w:rPr>
           <w:rFonts w:eastAsiaTheme="minorEastAsia"/>
+          <w:lang w:val="en-US"/>
         </w:rPr>
       </w:pPr>
       <w:r>
@@ -9165,13 +9166,7 @@
                     <w:rPr>
                       <w:rFonts w:ascii="Cambria Math" w:eastAsiaTheme="minorEastAsia" w:hAnsi="Cambria Math"/>
                     </w:rPr>
-                    <m:t>2d</m:t>
-                  </m:r>
-                  <m:r>
-                    <w:rPr>
-                      <w:rFonts w:ascii="Cambria Math" w:eastAsiaTheme="minorEastAsia" w:hAnsi="Cambria Math"/>
-                    </w:rPr>
-                    <m:t>-b</m:t>
+                    <m:t>2d-b</m:t>
                   </m:r>
                 </m:num>
                 <m:den>
@@ -9965,15 +9960,7 @@
         <w:rPr>
           <w:rFonts w:eastAsiaTheme="minorEastAsia"/>
         </w:rPr>
-        <w:t>, в то</w:t>
-      </w:r>
-      <w:bookmarkStart w:id="0" w:name="_GoBack"/>
-      <w:bookmarkEnd w:id="0"/>
-      <w:r>
-        <w:rPr>
-          <w:rFonts w:eastAsiaTheme="minorEastAsia"/>
-        </w:rPr>
-        <w:t xml:space="preserve"> время как </w:t>
+        <w:t xml:space="preserve">, в то время как </w:t>
       </w:r>
       <m:oMath>
         <m:sSub>
@@ -11739,7 +11726,6 @@
         <w:jc w:val="both"/>
         <w:rPr>
           <w:rFonts w:eastAsiaTheme="minorEastAsia"/>
-          <w:lang w:val="en-US"/>
         </w:rPr>
       </w:pPr>
       <m:oMathPara>
@@ -11801,7 +11787,6 @@
                           <m:r>
                             <w:rPr>
                               <w:rFonts w:ascii="Cambria Math" w:eastAsiaTheme="minorEastAsia" w:hAnsi="Cambria Math"/>
-                              <w:lang w:val="en-US"/>
                             </w:rPr>
                             <m:t>1+</m:t>
                           </m:r>
@@ -11828,7 +11813,6 @@
                               <m:r>
                                 <w:rPr>
                                   <w:rFonts w:ascii="Cambria Math" w:eastAsiaTheme="minorEastAsia" w:hAnsi="Cambria Math"/>
-                                  <w:lang w:val="en-US"/>
                                 </w:rPr>
                                 <m:t>2</m:t>
                               </m:r>
@@ -11839,9 +11823,15 @@
                       <m:r>
                         <w:rPr>
                           <w:rFonts w:ascii="Cambria Math" w:eastAsiaTheme="minorEastAsia" w:hAnsi="Cambria Math"/>
-                          <w:lang w:val="en-US"/>
-                        </w:rPr>
-                        <m:t>+cω</m:t>
+                        </w:rPr>
+                        <m:t>+</m:t>
+                      </m:r>
+                      <m:r>
+                        <w:rPr>
+                          <w:rFonts w:ascii="Cambria Math" w:eastAsiaTheme="minorEastAsia" w:hAnsi="Cambria Math"/>
+                          <w:lang w:val="en-US"/>
+                        </w:rPr>
+                        <m:t>cω</m:t>
                       </m:r>
                     </m:num>
                     <m:den>
@@ -11861,7 +11851,6 @@
               <m:r>
                 <w:rPr>
                   <w:rFonts w:ascii="Cambria Math" w:eastAsiaTheme="minorEastAsia" w:hAnsi="Cambria Math"/>
-                  <w:lang w:val="en-US"/>
                 </w:rPr>
                 <m:t>2</m:t>
               </m:r>
@@ -11870,7 +11859,6 @@
           <m:r>
             <w:rPr>
               <w:rFonts w:ascii="Cambria Math" w:eastAsiaTheme="minorEastAsia" w:hAnsi="Cambria Math"/>
-              <w:lang w:val="en-US"/>
             </w:rPr>
             <m:t>-4</m:t>
           </m:r>
@@ -11908,7 +11896,6 @@
                   <m:r>
                     <w:rPr>
                       <w:rFonts w:ascii="Cambria Math" w:eastAsiaTheme="minorEastAsia" w:hAnsi="Cambria Math"/>
-                      <w:lang w:val="en-US"/>
                     </w:rPr>
                     <m:t>2</m:t>
                   </m:r>
@@ -11917,7 +11904,6 @@
               <m:r>
                 <w:rPr>
                   <w:rFonts w:ascii="Cambria Math" w:eastAsiaTheme="minorEastAsia" w:hAnsi="Cambria Math"/>
-                  <w:lang w:val="en-US"/>
                 </w:rPr>
                 <m:t>+</m:t>
               </m:r>
@@ -11937,7 +11923,20 @@
                       <w:rFonts w:ascii="Cambria Math" w:eastAsiaTheme="minorEastAsia" w:hAnsi="Cambria Math"/>
                       <w:lang w:val="en-US"/>
                     </w:rPr>
-                    <m:t>b-2d</m:t>
+                    <m:t>b</m:t>
+                  </m:r>
+                  <m:r>
+                    <w:rPr>
+                      <w:rFonts w:ascii="Cambria Math" w:eastAsiaTheme="minorEastAsia" w:hAnsi="Cambria Math"/>
+                    </w:rPr>
+                    <m:t>-2</m:t>
+                  </m:r>
+                  <m:r>
+                    <w:rPr>
+                      <w:rFonts w:ascii="Cambria Math" w:eastAsiaTheme="minorEastAsia" w:hAnsi="Cambria Math"/>
+                      <w:lang w:val="en-US"/>
+                    </w:rPr>
+                    <m:t>d</m:t>
                   </m:r>
                 </m:e>
               </m:d>
@@ -11946,7 +11945,13 @@
                   <w:rFonts w:ascii="Cambria Math" w:eastAsiaTheme="minorEastAsia" w:hAnsi="Cambria Math"/>
                   <w:lang w:val="en-US"/>
                 </w:rPr>
-                <m:t>ω+1</m:t>
+                <m:t>ω</m:t>
+              </m:r>
+              <m:r>
+                <w:rPr>
+                  <w:rFonts w:ascii="Cambria Math" w:eastAsiaTheme="minorEastAsia" w:hAnsi="Cambria Math"/>
+                </w:rPr>
+                <m:t>+1</m:t>
               </m:r>
             </m:num>
             <m:den>
@@ -11957,6 +11962,455 @@
                 </w:rPr>
                 <m:t>dω</m:t>
               </m:r>
+            </m:den>
+          </m:f>
+          <m:r>
+            <w:rPr>
+              <w:rFonts w:ascii="Cambria Math" w:eastAsiaTheme="minorEastAsia" w:hAnsi="Cambria Math"/>
+            </w:rPr>
+            <m:t xml:space="preserve">=0.                                        </m:t>
+          </m:r>
+          <m:d>
+            <m:dPr>
+              <m:ctrlPr>
+                <w:rPr>
+                  <w:rFonts w:ascii="Cambria Math" w:eastAsiaTheme="minorEastAsia" w:hAnsi="Cambria Math"/>
+                  <w:i/>
+                  <w:lang w:val="en-US"/>
+                </w:rPr>
+              </m:ctrlPr>
+            </m:dPr>
+            <m:e>
+              <m:r>
+                <w:rPr>
+                  <w:rFonts w:ascii="Cambria Math" w:eastAsiaTheme="minorEastAsia" w:hAnsi="Cambria Math"/>
+                </w:rPr>
+                <m:t>7</m:t>
+              </m:r>
+              <m:r>
+                <w:rPr>
+                  <w:rFonts w:ascii="Cambria Math" w:eastAsiaTheme="minorEastAsia" w:hAnsi="Cambria Math"/>
+                  <w:lang w:val="en-US"/>
+                </w:rPr>
+                <m:t>a</m:t>
+              </m:r>
+            </m:e>
+          </m:d>
+        </m:oMath>
+      </m:oMathPara>
+    </w:p>
+    <w:p>
+      <w:pPr>
+        <w:ind w:firstLine="709"/>
+        <w:jc w:val="both"/>
+        <w:rPr>
+          <w:rFonts w:eastAsiaTheme="minorEastAsia"/>
+          <w:lang w:val="en-US"/>
+        </w:rPr>
+      </w:pPr>
+      <m:oMathPara>
+        <m:oMath>
+          <m:f>
+            <m:fPr>
+              <m:ctrlPr>
+                <w:rPr>
+                  <w:rFonts w:ascii="Cambria Math" w:eastAsiaTheme="minorEastAsia" w:hAnsi="Cambria Math"/>
+                  <w:i/>
+                  <w:lang w:val="en-US"/>
+                </w:rPr>
+              </m:ctrlPr>
+            </m:fPr>
+            <m:num>
+              <m:sSup>
+                <m:sSupPr>
+                  <m:ctrlPr>
+                    <w:rPr>
+                      <w:rFonts w:ascii="Cambria Math" w:eastAsiaTheme="minorEastAsia" w:hAnsi="Cambria Math"/>
+                      <w:i/>
+                      <w:lang w:val="en-US"/>
+                    </w:rPr>
+                  </m:ctrlPr>
+                </m:sSupPr>
+                <m:e>
+                  <m:r>
+                    <w:rPr>
+                      <w:rFonts w:ascii="Cambria Math" w:eastAsiaTheme="minorEastAsia" w:hAnsi="Cambria Math"/>
+                      <w:lang w:val="en-US"/>
+                    </w:rPr>
+                    <m:t>a</m:t>
+                  </m:r>
+                </m:e>
+                <m:sup>
+                  <m:r>
+                    <w:rPr>
+                      <w:rFonts w:ascii="Cambria Math" w:eastAsiaTheme="minorEastAsia" w:hAnsi="Cambria Math"/>
+                      <w:lang w:val="en-US"/>
+                    </w:rPr>
+                    <m:t>2</m:t>
+                  </m:r>
+                </m:sup>
+              </m:sSup>
+              <m:sSup>
+                <m:sSupPr>
+                  <m:ctrlPr>
+                    <w:rPr>
+                      <w:rFonts w:ascii="Cambria Math" w:eastAsiaTheme="minorEastAsia" w:hAnsi="Cambria Math"/>
+                      <w:i/>
+                    </w:rPr>
+                  </m:ctrlPr>
+                </m:sSupPr>
+                <m:e>
+                  <m:d>
+                    <m:dPr>
+                      <m:ctrlPr>
+                        <w:rPr>
+                          <w:rFonts w:ascii="Cambria Math" w:eastAsiaTheme="minorEastAsia" w:hAnsi="Cambria Math"/>
+                          <w:i/>
+                          <w:lang w:val="en-US"/>
+                        </w:rPr>
+                      </m:ctrlPr>
+                    </m:dPr>
+                    <m:e>
+                      <m:r>
+                        <w:rPr>
+                          <w:rFonts w:ascii="Cambria Math" w:eastAsiaTheme="minorEastAsia" w:hAnsi="Cambria Math"/>
+                        </w:rPr>
+                        <m:t>1+</m:t>
+                      </m:r>
+                      <m:sSup>
+                        <m:sSupPr>
+                          <m:ctrlPr>
+                            <w:rPr>
+                              <w:rFonts w:ascii="Cambria Math" w:eastAsiaTheme="minorEastAsia" w:hAnsi="Cambria Math"/>
+                              <w:i/>
+                              <w:lang w:val="en-US"/>
+                            </w:rPr>
+                          </m:ctrlPr>
+                        </m:sSupPr>
+                        <m:e>
+                          <m:r>
+                            <w:rPr>
+                              <w:rFonts w:ascii="Cambria Math" w:eastAsiaTheme="minorEastAsia" w:hAnsi="Cambria Math"/>
+                              <w:lang w:val="en-US"/>
+                            </w:rPr>
+                            <m:t>ω</m:t>
+                          </m:r>
+                        </m:e>
+                        <m:sup>
+                          <m:r>
+                            <w:rPr>
+                              <w:rFonts w:ascii="Cambria Math" w:eastAsiaTheme="minorEastAsia" w:hAnsi="Cambria Math"/>
+                            </w:rPr>
+                            <m:t>2</m:t>
+                          </m:r>
+                        </m:sup>
+                      </m:sSup>
+                    </m:e>
+                  </m:d>
+                </m:e>
+                <m:sup>
+                  <m:r>
+                    <w:rPr>
+                      <w:rFonts w:ascii="Cambria Math" w:eastAsiaTheme="minorEastAsia" w:hAnsi="Cambria Math"/>
+                    </w:rPr>
+                    <m:t>2</m:t>
+                  </m:r>
+                </m:sup>
+              </m:sSup>
+              <m:r>
+                <w:rPr>
+                  <w:rFonts w:ascii="Cambria Math" w:eastAsiaTheme="minorEastAsia" w:hAnsi="Cambria Math"/>
+                </w:rPr>
+                <m:t>+</m:t>
+              </m:r>
+              <m:sSup>
+                <m:sSupPr>
+                  <m:ctrlPr>
+                    <w:rPr>
+                      <w:rFonts w:ascii="Cambria Math" w:eastAsiaTheme="minorEastAsia" w:hAnsi="Cambria Math"/>
+                      <w:i/>
+                      <w:lang w:val="en-US"/>
+                    </w:rPr>
+                  </m:ctrlPr>
+                </m:sSupPr>
+                <m:e>
+                  <m:r>
+                    <w:rPr>
+                      <w:rFonts w:ascii="Cambria Math" w:eastAsiaTheme="minorEastAsia" w:hAnsi="Cambria Math"/>
+                      <w:lang w:val="en-US"/>
+                    </w:rPr>
+                    <m:t>c</m:t>
+                  </m:r>
+                </m:e>
+                <m:sup>
+                  <m:r>
+                    <w:rPr>
+                      <w:rFonts w:ascii="Cambria Math" w:eastAsiaTheme="minorEastAsia" w:hAnsi="Cambria Math"/>
+                      <w:lang w:val="en-US"/>
+                    </w:rPr>
+                    <m:t>2</m:t>
+                  </m:r>
+                </m:sup>
+              </m:sSup>
+              <m:sSup>
+                <m:sSupPr>
+                  <m:ctrlPr>
+                    <w:rPr>
+                      <w:rFonts w:ascii="Cambria Math" w:eastAsiaTheme="minorEastAsia" w:hAnsi="Cambria Math"/>
+                      <w:i/>
+                      <w:lang w:val="en-US"/>
+                    </w:rPr>
+                  </m:ctrlPr>
+                </m:sSupPr>
+                <m:e>
+                  <m:r>
+                    <w:rPr>
+                      <w:rFonts w:ascii="Cambria Math" w:eastAsiaTheme="minorEastAsia" w:hAnsi="Cambria Math"/>
+                      <w:lang w:val="en-US"/>
+                    </w:rPr>
+                    <m:t>ω</m:t>
+                  </m:r>
+                </m:e>
+                <m:sup>
+                  <m:r>
+                    <w:rPr>
+                      <w:rFonts w:ascii="Cambria Math" w:eastAsiaTheme="minorEastAsia" w:hAnsi="Cambria Math"/>
+                      <w:lang w:val="en-US"/>
+                    </w:rPr>
+                    <m:t>2</m:t>
+                  </m:r>
+                </m:sup>
+              </m:sSup>
+              <m:r>
+                <w:rPr>
+                  <w:rFonts w:ascii="Cambria Math" w:eastAsiaTheme="minorEastAsia" w:hAnsi="Cambria Math"/>
+                  <w:lang w:val="en-US"/>
+                </w:rPr>
+                <m:t>+2ac</m:t>
+              </m:r>
+              <m:d>
+                <m:dPr>
+                  <m:ctrlPr>
+                    <w:rPr>
+                      <w:rFonts w:ascii="Cambria Math" w:eastAsiaTheme="minorEastAsia" w:hAnsi="Cambria Math"/>
+                      <w:i/>
+                      <w:lang w:val="en-US"/>
+                    </w:rPr>
+                  </m:ctrlPr>
+                </m:dPr>
+                <m:e>
+                  <m:r>
+                    <w:rPr>
+                      <w:rFonts w:ascii="Cambria Math" w:eastAsiaTheme="minorEastAsia" w:hAnsi="Cambria Math"/>
+                    </w:rPr>
+                    <m:t>1+</m:t>
+                  </m:r>
+                  <m:sSup>
+                    <m:sSupPr>
+                      <m:ctrlPr>
+                        <w:rPr>
+                          <w:rFonts w:ascii="Cambria Math" w:eastAsiaTheme="minorEastAsia" w:hAnsi="Cambria Math"/>
+                          <w:i/>
+                          <w:lang w:val="en-US"/>
+                        </w:rPr>
+                      </m:ctrlPr>
+                    </m:sSupPr>
+                    <m:e>
+                      <m:r>
+                        <w:rPr>
+                          <w:rFonts w:ascii="Cambria Math" w:eastAsiaTheme="minorEastAsia" w:hAnsi="Cambria Math"/>
+                          <w:lang w:val="en-US"/>
+                        </w:rPr>
+                        <m:t>ω</m:t>
+                      </m:r>
+                    </m:e>
+                    <m:sup>
+                      <m:r>
+                        <w:rPr>
+                          <w:rFonts w:ascii="Cambria Math" w:eastAsiaTheme="minorEastAsia" w:hAnsi="Cambria Math"/>
+                        </w:rPr>
+                        <m:t>2</m:t>
+                      </m:r>
+                    </m:sup>
+                  </m:sSup>
+                </m:e>
+              </m:d>
+              <m:r>
+                <w:rPr>
+                  <w:rFonts w:ascii="Cambria Math" w:eastAsiaTheme="minorEastAsia" w:hAnsi="Cambria Math"/>
+                  <w:lang w:val="en-US"/>
+                </w:rPr>
+                <m:t>ω-4d</m:t>
+              </m:r>
+              <m:sSup>
+                <m:sSupPr>
+                  <m:ctrlPr>
+                    <w:rPr>
+                      <w:rFonts w:ascii="Cambria Math" w:eastAsiaTheme="minorEastAsia" w:hAnsi="Cambria Math"/>
+                      <w:i/>
+                      <w:lang w:val="en-US"/>
+                    </w:rPr>
+                  </m:ctrlPr>
+                </m:sSupPr>
+                <m:e>
+                  <m:r>
+                    <w:rPr>
+                      <w:rFonts w:ascii="Cambria Math" w:eastAsiaTheme="minorEastAsia" w:hAnsi="Cambria Math"/>
+                      <w:lang w:val="en-US"/>
+                    </w:rPr>
+                    <m:t>ω</m:t>
+                  </m:r>
+                </m:e>
+                <m:sup>
+                  <m:r>
+                    <w:rPr>
+                      <w:rFonts w:ascii="Cambria Math" w:eastAsiaTheme="minorEastAsia" w:hAnsi="Cambria Math"/>
+                    </w:rPr>
+                    <m:t>3</m:t>
+                  </m:r>
+                </m:sup>
+              </m:sSup>
+              <m:r>
+                <w:rPr>
+                  <w:rFonts w:ascii="Cambria Math" w:eastAsiaTheme="minorEastAsia" w:hAnsi="Cambria Math"/>
+                </w:rPr>
+                <m:t>-4d</m:t>
+              </m:r>
+              <m:d>
+                <m:dPr>
+                  <m:ctrlPr>
+                    <w:rPr>
+                      <w:rFonts w:ascii="Cambria Math" w:eastAsiaTheme="minorEastAsia" w:hAnsi="Cambria Math"/>
+                      <w:i/>
+                      <w:lang w:val="en-US"/>
+                    </w:rPr>
+                  </m:ctrlPr>
+                </m:dPr>
+                <m:e>
+                  <m:r>
+                    <w:rPr>
+                      <w:rFonts w:ascii="Cambria Math" w:eastAsiaTheme="minorEastAsia" w:hAnsi="Cambria Math"/>
+                      <w:lang w:val="en-US"/>
+                    </w:rPr>
+                    <m:t>b</m:t>
+                  </m:r>
+                  <m:r>
+                    <w:rPr>
+                      <w:rFonts w:ascii="Cambria Math" w:eastAsiaTheme="minorEastAsia" w:hAnsi="Cambria Math"/>
+                    </w:rPr>
+                    <m:t>-2</m:t>
+                  </m:r>
+                  <m:r>
+                    <w:rPr>
+                      <w:rFonts w:ascii="Cambria Math" w:eastAsiaTheme="minorEastAsia" w:hAnsi="Cambria Math"/>
+                      <w:lang w:val="en-US"/>
+                    </w:rPr>
+                    <m:t>d</m:t>
+                  </m:r>
+                </m:e>
+              </m:d>
+              <m:sSup>
+                <m:sSupPr>
+                  <m:ctrlPr>
+                    <w:rPr>
+                      <w:rFonts w:ascii="Cambria Math" w:eastAsiaTheme="minorEastAsia" w:hAnsi="Cambria Math"/>
+                      <w:i/>
+                      <w:lang w:val="en-US"/>
+                    </w:rPr>
+                  </m:ctrlPr>
+                </m:sSupPr>
+                <m:e>
+                  <m:r>
+                    <w:rPr>
+                      <w:rFonts w:ascii="Cambria Math" w:eastAsiaTheme="minorEastAsia" w:hAnsi="Cambria Math"/>
+                      <w:lang w:val="en-US"/>
+                    </w:rPr>
+                    <m:t>ω</m:t>
+                  </m:r>
+                </m:e>
+                <m:sup>
+                  <m:r>
+                    <w:rPr>
+                      <w:rFonts w:ascii="Cambria Math" w:eastAsiaTheme="minorEastAsia" w:hAnsi="Cambria Math"/>
+                      <w:lang w:val="en-US"/>
+                    </w:rPr>
+                    <m:t>2</m:t>
+                  </m:r>
+                </m:sup>
+              </m:sSup>
+              <m:r>
+                <w:rPr>
+                  <w:rFonts w:ascii="Cambria Math" w:eastAsiaTheme="minorEastAsia" w:hAnsi="Cambria Math"/>
+                </w:rPr>
+                <m:t>-4d</m:t>
+              </m:r>
+              <m:r>
+                <w:rPr>
+                  <w:rFonts w:ascii="Cambria Math" w:eastAsiaTheme="minorEastAsia" w:hAnsi="Cambria Math"/>
+                  <w:lang w:val="en-US"/>
+                </w:rPr>
+                <m:t>ω</m:t>
+              </m:r>
+            </m:num>
+            <m:den>
+              <m:sSup>
+                <m:sSupPr>
+                  <m:ctrlPr>
+                    <w:rPr>
+                      <w:rFonts w:ascii="Cambria Math" w:eastAsiaTheme="minorEastAsia" w:hAnsi="Cambria Math"/>
+                      <w:i/>
+                      <w:lang w:val="en-US"/>
+                    </w:rPr>
+                  </m:ctrlPr>
+                </m:sSupPr>
+                <m:e>
+                  <m:r>
+                    <w:rPr>
+                      <w:rFonts w:ascii="Cambria Math" w:eastAsiaTheme="minorEastAsia" w:hAnsi="Cambria Math"/>
+                      <w:lang w:val="en-US"/>
+                    </w:rPr>
+                    <m:t>d</m:t>
+                  </m:r>
+                </m:e>
+                <m:sup>
+                  <m:r>
+                    <w:rPr>
+                      <w:rFonts w:ascii="Cambria Math" w:eastAsiaTheme="minorEastAsia" w:hAnsi="Cambria Math"/>
+                      <w:lang w:val="en-US"/>
+                    </w:rPr>
+                    <m:t>2</m:t>
+                  </m:r>
+                </m:sup>
+              </m:sSup>
+              <m:sSup>
+                <m:sSupPr>
+                  <m:ctrlPr>
+                    <w:rPr>
+                      <w:rFonts w:ascii="Cambria Math" w:eastAsiaTheme="minorEastAsia" w:hAnsi="Cambria Math"/>
+                      <w:i/>
+                      <w:lang w:val="en-US"/>
+                    </w:rPr>
+                  </m:ctrlPr>
+                </m:sSupPr>
+                <m:e>
+                  <m:r>
+                    <w:rPr>
+                      <w:rFonts w:ascii="Cambria Math" w:eastAsiaTheme="minorEastAsia" w:hAnsi="Cambria Math"/>
+                      <w:lang w:val="en-US"/>
+                    </w:rPr>
+                    <m:t>ω</m:t>
+                  </m:r>
+                </m:e>
+                <m:sup>
+                  <m:r>
+                    <w:rPr>
+                      <w:rFonts w:ascii="Cambria Math" w:eastAsiaTheme="minorEastAsia" w:hAnsi="Cambria Math"/>
+                      <w:lang w:val="en-US"/>
+                    </w:rPr>
+                    <m:t>2</m:t>
+                  </m:r>
+                </m:sup>
+              </m:sSup>
             </m:den>
           </m:f>
           <m:r>
@@ -11964,10 +12418,24 @@
               <w:rFonts w:ascii="Cambria Math" w:eastAsiaTheme="minorEastAsia" w:hAnsi="Cambria Math"/>
               <w:lang w:val="en-US"/>
             </w:rPr>
-            <m:t xml:space="preserve">=0.                                        </m:t>
+            <m:t>=</m:t>
           </m:r>
-          <m:d>
-            <m:dPr>
+        </m:oMath>
+      </m:oMathPara>
+    </w:p>
+    <w:p>
+      <w:pPr>
+        <w:ind w:firstLine="709"/>
+        <w:jc w:val="both"/>
+        <w:rPr>
+          <w:rFonts w:eastAsiaTheme="minorEastAsia"/>
+          <w:lang w:val="en-US"/>
+        </w:rPr>
+      </w:pPr>
+      <m:oMathPara>
+        <m:oMath>
+          <m:f>
+            <m:fPr>
               <m:ctrlPr>
                 <w:rPr>
                   <w:rFonts w:ascii="Cambria Math" w:eastAsiaTheme="minorEastAsia" w:hAnsi="Cambria Math"/>
@@ -11975,17 +12443,400 @@
                   <w:lang w:val="en-US"/>
                 </w:rPr>
               </m:ctrlPr>
-            </m:dPr>
-            <m:e>
-              <m:r>
-                <w:rPr>
-                  <w:rFonts w:ascii="Cambria Math" w:eastAsiaTheme="minorEastAsia" w:hAnsi="Cambria Math"/>
-                  <w:lang w:val="en-US"/>
-                </w:rPr>
-                <m:t>7a</m:t>
-              </m:r>
-            </m:e>
-          </m:d>
+            </m:fPr>
+            <m:num>
+              <m:sSup>
+                <m:sSupPr>
+                  <m:ctrlPr>
+                    <w:rPr>
+                      <w:rFonts w:ascii="Cambria Math" w:eastAsiaTheme="minorEastAsia" w:hAnsi="Cambria Math"/>
+                      <w:i/>
+                      <w:lang w:val="en-US"/>
+                    </w:rPr>
+                  </m:ctrlPr>
+                </m:sSupPr>
+                <m:e>
+                  <m:r>
+                    <w:rPr>
+                      <w:rFonts w:ascii="Cambria Math" w:eastAsiaTheme="minorEastAsia" w:hAnsi="Cambria Math"/>
+                      <w:lang w:val="en-US"/>
+                    </w:rPr>
+                    <m:t>a</m:t>
+                  </m:r>
+                </m:e>
+                <m:sup>
+                  <m:r>
+                    <w:rPr>
+                      <w:rFonts w:ascii="Cambria Math" w:eastAsiaTheme="minorEastAsia" w:hAnsi="Cambria Math"/>
+                      <w:lang w:val="en-US"/>
+                    </w:rPr>
+                    <m:t>2</m:t>
+                  </m:r>
+                </m:sup>
+              </m:sSup>
+              <m:sSup>
+                <m:sSupPr>
+                  <m:ctrlPr>
+                    <w:rPr>
+                      <w:rFonts w:ascii="Cambria Math" w:eastAsiaTheme="minorEastAsia" w:hAnsi="Cambria Math"/>
+                      <w:i/>
+                    </w:rPr>
+                  </m:ctrlPr>
+                </m:sSupPr>
+                <m:e>
+                  <m:d>
+                    <m:dPr>
+                      <m:ctrlPr>
+                        <w:rPr>
+                          <w:rFonts w:ascii="Cambria Math" w:eastAsiaTheme="minorEastAsia" w:hAnsi="Cambria Math"/>
+                          <w:i/>
+                          <w:lang w:val="en-US"/>
+                        </w:rPr>
+                      </m:ctrlPr>
+                    </m:dPr>
+                    <m:e>
+                      <m:r>
+                        <w:rPr>
+                          <w:rFonts w:ascii="Cambria Math" w:eastAsiaTheme="minorEastAsia" w:hAnsi="Cambria Math"/>
+                        </w:rPr>
+                        <m:t>1+</m:t>
+                      </m:r>
+                      <m:sSup>
+                        <m:sSupPr>
+                          <m:ctrlPr>
+                            <w:rPr>
+                              <w:rFonts w:ascii="Cambria Math" w:eastAsiaTheme="minorEastAsia" w:hAnsi="Cambria Math"/>
+                              <w:i/>
+                              <w:lang w:val="en-US"/>
+                            </w:rPr>
+                          </m:ctrlPr>
+                        </m:sSupPr>
+                        <m:e>
+                          <m:r>
+                            <w:rPr>
+                              <w:rFonts w:ascii="Cambria Math" w:eastAsiaTheme="minorEastAsia" w:hAnsi="Cambria Math"/>
+                              <w:lang w:val="en-US"/>
+                            </w:rPr>
+                            <m:t>ω</m:t>
+                          </m:r>
+                        </m:e>
+                        <m:sup>
+                          <m:r>
+                            <w:rPr>
+                              <w:rFonts w:ascii="Cambria Math" w:eastAsiaTheme="minorEastAsia" w:hAnsi="Cambria Math"/>
+                            </w:rPr>
+                            <m:t>2</m:t>
+                          </m:r>
+                        </m:sup>
+                      </m:sSup>
+                    </m:e>
+                  </m:d>
+                </m:e>
+                <m:sup>
+                  <m:r>
+                    <w:rPr>
+                      <w:rFonts w:ascii="Cambria Math" w:eastAsiaTheme="minorEastAsia" w:hAnsi="Cambria Math"/>
+                    </w:rPr>
+                    <m:t>2</m:t>
+                  </m:r>
+                </m:sup>
+              </m:sSup>
+              <m:r>
+                <w:rPr>
+                  <w:rFonts w:ascii="Cambria Math" w:eastAsiaTheme="minorEastAsia" w:hAnsi="Cambria Math"/>
+                </w:rPr>
+                <m:t>+</m:t>
+              </m:r>
+              <m:sSup>
+                <m:sSupPr>
+                  <m:ctrlPr>
+                    <w:rPr>
+                      <w:rFonts w:ascii="Cambria Math" w:eastAsiaTheme="minorEastAsia" w:hAnsi="Cambria Math"/>
+                      <w:i/>
+                      <w:lang w:val="en-US"/>
+                    </w:rPr>
+                  </m:ctrlPr>
+                </m:sSupPr>
+                <m:e>
+                  <m:r>
+                    <w:rPr>
+                      <w:rFonts w:ascii="Cambria Math" w:eastAsiaTheme="minorEastAsia" w:hAnsi="Cambria Math"/>
+                      <w:lang w:val="en-US"/>
+                    </w:rPr>
+                    <m:t>c</m:t>
+                  </m:r>
+                </m:e>
+                <m:sup>
+                  <m:r>
+                    <w:rPr>
+                      <w:rFonts w:ascii="Cambria Math" w:eastAsiaTheme="minorEastAsia" w:hAnsi="Cambria Math"/>
+                      <w:lang w:val="en-US"/>
+                    </w:rPr>
+                    <m:t>2</m:t>
+                  </m:r>
+                </m:sup>
+              </m:sSup>
+              <m:sSup>
+                <m:sSupPr>
+                  <m:ctrlPr>
+                    <w:rPr>
+                      <w:rFonts w:ascii="Cambria Math" w:eastAsiaTheme="minorEastAsia" w:hAnsi="Cambria Math"/>
+                      <w:i/>
+                      <w:lang w:val="en-US"/>
+                    </w:rPr>
+                  </m:ctrlPr>
+                </m:sSupPr>
+                <m:e>
+                  <m:r>
+                    <w:rPr>
+                      <w:rFonts w:ascii="Cambria Math" w:eastAsiaTheme="minorEastAsia" w:hAnsi="Cambria Math"/>
+                      <w:lang w:val="en-US"/>
+                    </w:rPr>
+                    <m:t>ω</m:t>
+                  </m:r>
+                </m:e>
+                <m:sup>
+                  <m:r>
+                    <w:rPr>
+                      <w:rFonts w:ascii="Cambria Math" w:eastAsiaTheme="minorEastAsia" w:hAnsi="Cambria Math"/>
+                      <w:lang w:val="en-US"/>
+                    </w:rPr>
+                    <m:t>2</m:t>
+                  </m:r>
+                </m:sup>
+              </m:sSup>
+              <m:r>
+                <w:rPr>
+                  <w:rFonts w:ascii="Cambria Math" w:eastAsiaTheme="minorEastAsia" w:hAnsi="Cambria Math"/>
+                  <w:lang w:val="en-US"/>
+                </w:rPr>
+                <m:t>+2ac</m:t>
+              </m:r>
+              <m:d>
+                <m:dPr>
+                  <m:ctrlPr>
+                    <w:rPr>
+                      <w:rFonts w:ascii="Cambria Math" w:eastAsiaTheme="minorEastAsia" w:hAnsi="Cambria Math"/>
+                      <w:i/>
+                      <w:lang w:val="en-US"/>
+                    </w:rPr>
+                  </m:ctrlPr>
+                </m:dPr>
+                <m:e>
+                  <m:r>
+                    <w:rPr>
+                      <w:rFonts w:ascii="Cambria Math" w:eastAsiaTheme="minorEastAsia" w:hAnsi="Cambria Math"/>
+                    </w:rPr>
+                    <m:t>1+</m:t>
+                  </m:r>
+                  <m:sSup>
+                    <m:sSupPr>
+                      <m:ctrlPr>
+                        <w:rPr>
+                          <w:rFonts w:ascii="Cambria Math" w:eastAsiaTheme="minorEastAsia" w:hAnsi="Cambria Math"/>
+                          <w:i/>
+                          <w:lang w:val="en-US"/>
+                        </w:rPr>
+                      </m:ctrlPr>
+                    </m:sSupPr>
+                    <m:e>
+                      <m:r>
+                        <w:rPr>
+                          <w:rFonts w:ascii="Cambria Math" w:eastAsiaTheme="minorEastAsia" w:hAnsi="Cambria Math"/>
+                          <w:lang w:val="en-US"/>
+                        </w:rPr>
+                        <m:t>ω</m:t>
+                      </m:r>
+                    </m:e>
+                    <m:sup>
+                      <m:r>
+                        <w:rPr>
+                          <w:rFonts w:ascii="Cambria Math" w:eastAsiaTheme="minorEastAsia" w:hAnsi="Cambria Math"/>
+                        </w:rPr>
+                        <m:t>2</m:t>
+                      </m:r>
+                    </m:sup>
+                  </m:sSup>
+                </m:e>
+              </m:d>
+              <m:r>
+                <w:rPr>
+                  <w:rFonts w:ascii="Cambria Math" w:eastAsiaTheme="minorEastAsia" w:hAnsi="Cambria Math"/>
+                  <w:lang w:val="en-US"/>
+                </w:rPr>
+                <m:t>ω-4d</m:t>
+              </m:r>
+              <m:sSup>
+                <m:sSupPr>
+                  <m:ctrlPr>
+                    <w:rPr>
+                      <w:rFonts w:ascii="Cambria Math" w:eastAsiaTheme="minorEastAsia" w:hAnsi="Cambria Math"/>
+                      <w:i/>
+                      <w:lang w:val="en-US"/>
+                    </w:rPr>
+                  </m:ctrlPr>
+                </m:sSupPr>
+                <m:e>
+                  <m:r>
+                    <w:rPr>
+                      <w:rFonts w:ascii="Cambria Math" w:eastAsiaTheme="minorEastAsia" w:hAnsi="Cambria Math"/>
+                      <w:lang w:val="en-US"/>
+                    </w:rPr>
+                    <m:t>ω</m:t>
+                  </m:r>
+                </m:e>
+                <m:sup>
+                  <m:r>
+                    <w:rPr>
+                      <w:rFonts w:ascii="Cambria Math" w:eastAsiaTheme="minorEastAsia" w:hAnsi="Cambria Math"/>
+                    </w:rPr>
+                    <m:t>3</m:t>
+                  </m:r>
+                </m:sup>
+              </m:sSup>
+              <m:r>
+                <w:rPr>
+                  <w:rFonts w:ascii="Cambria Math" w:eastAsiaTheme="minorEastAsia" w:hAnsi="Cambria Math"/>
+                </w:rPr>
+                <m:t>-4d</m:t>
+              </m:r>
+              <m:d>
+                <m:dPr>
+                  <m:ctrlPr>
+                    <w:rPr>
+                      <w:rFonts w:ascii="Cambria Math" w:eastAsiaTheme="minorEastAsia" w:hAnsi="Cambria Math"/>
+                      <w:i/>
+                      <w:lang w:val="en-US"/>
+                    </w:rPr>
+                  </m:ctrlPr>
+                </m:dPr>
+                <m:e>
+                  <m:r>
+                    <w:rPr>
+                      <w:rFonts w:ascii="Cambria Math" w:eastAsiaTheme="minorEastAsia" w:hAnsi="Cambria Math"/>
+                      <w:lang w:val="en-US"/>
+                    </w:rPr>
+                    <m:t>b</m:t>
+                  </m:r>
+                  <m:r>
+                    <w:rPr>
+                      <w:rFonts w:ascii="Cambria Math" w:eastAsiaTheme="minorEastAsia" w:hAnsi="Cambria Math"/>
+                    </w:rPr>
+                    <m:t>-2</m:t>
+                  </m:r>
+                  <m:r>
+                    <w:rPr>
+                      <w:rFonts w:ascii="Cambria Math" w:eastAsiaTheme="minorEastAsia" w:hAnsi="Cambria Math"/>
+                      <w:lang w:val="en-US"/>
+                    </w:rPr>
+                    <m:t>d</m:t>
+                  </m:r>
+                </m:e>
+              </m:d>
+              <m:sSup>
+                <m:sSupPr>
+                  <m:ctrlPr>
+                    <w:rPr>
+                      <w:rFonts w:ascii="Cambria Math" w:eastAsiaTheme="minorEastAsia" w:hAnsi="Cambria Math"/>
+                      <w:i/>
+                      <w:lang w:val="en-US"/>
+                    </w:rPr>
+                  </m:ctrlPr>
+                </m:sSupPr>
+                <m:e>
+                  <m:r>
+                    <w:rPr>
+                      <w:rFonts w:ascii="Cambria Math" w:eastAsiaTheme="minorEastAsia" w:hAnsi="Cambria Math"/>
+                      <w:lang w:val="en-US"/>
+                    </w:rPr>
+                    <m:t>ω</m:t>
+                  </m:r>
+                </m:e>
+                <m:sup>
+                  <m:r>
+                    <w:rPr>
+                      <w:rFonts w:ascii="Cambria Math" w:eastAsiaTheme="minorEastAsia" w:hAnsi="Cambria Math"/>
+                      <w:lang w:val="en-US"/>
+                    </w:rPr>
+                    <m:t>2</m:t>
+                  </m:r>
+                </m:sup>
+              </m:sSup>
+              <m:r>
+                <w:rPr>
+                  <w:rFonts w:ascii="Cambria Math" w:eastAsiaTheme="minorEastAsia" w:hAnsi="Cambria Math"/>
+                </w:rPr>
+                <m:t>-4d</m:t>
+              </m:r>
+              <m:r>
+                <w:rPr>
+                  <w:rFonts w:ascii="Cambria Math" w:eastAsiaTheme="minorEastAsia" w:hAnsi="Cambria Math"/>
+                  <w:lang w:val="en-US"/>
+                </w:rPr>
+                <m:t>ω</m:t>
+              </m:r>
+            </m:num>
+            <m:den>
+              <m:sSup>
+                <m:sSupPr>
+                  <m:ctrlPr>
+                    <w:rPr>
+                      <w:rFonts w:ascii="Cambria Math" w:eastAsiaTheme="minorEastAsia" w:hAnsi="Cambria Math"/>
+                      <w:i/>
+                      <w:lang w:val="en-US"/>
+                    </w:rPr>
+                  </m:ctrlPr>
+                </m:sSupPr>
+                <m:e>
+                  <m:r>
+                    <w:rPr>
+                      <w:rFonts w:ascii="Cambria Math" w:eastAsiaTheme="minorEastAsia" w:hAnsi="Cambria Math"/>
+                      <w:lang w:val="en-US"/>
+                    </w:rPr>
+                    <m:t>d</m:t>
+                  </m:r>
+                </m:e>
+                <m:sup>
+                  <m:r>
+                    <w:rPr>
+                      <w:rFonts w:ascii="Cambria Math" w:eastAsiaTheme="minorEastAsia" w:hAnsi="Cambria Math"/>
+                      <w:lang w:val="en-US"/>
+                    </w:rPr>
+                    <m:t>2</m:t>
+                  </m:r>
+                </m:sup>
+              </m:sSup>
+              <m:sSup>
+                <m:sSupPr>
+                  <m:ctrlPr>
+                    <w:rPr>
+                      <w:rFonts w:ascii="Cambria Math" w:eastAsiaTheme="minorEastAsia" w:hAnsi="Cambria Math"/>
+                      <w:i/>
+                      <w:lang w:val="en-US"/>
+                    </w:rPr>
+                  </m:ctrlPr>
+                </m:sSupPr>
+                <m:e>
+                  <m:r>
+                    <w:rPr>
+                      <w:rFonts w:ascii="Cambria Math" w:eastAsiaTheme="minorEastAsia" w:hAnsi="Cambria Math"/>
+                      <w:lang w:val="en-US"/>
+                    </w:rPr>
+                    <m:t>ω</m:t>
+                  </m:r>
+                </m:e>
+                <m:sup>
+                  <m:r>
+                    <w:rPr>
+                      <w:rFonts w:ascii="Cambria Math" w:eastAsiaTheme="minorEastAsia" w:hAnsi="Cambria Math"/>
+                      <w:lang w:val="en-US"/>
+                    </w:rPr>
+                    <m:t>2</m:t>
+                  </m:r>
+                </m:sup>
+              </m:sSup>
+            </m:den>
+          </m:f>
         </m:oMath>
       </m:oMathPara>
     </w:p>
@@ -13242,6 +14093,7 @@
         <w:rPr>
           <w:rFonts w:eastAsiaTheme="minorEastAsia"/>
         </w:rPr>
+        <w:lastRenderedPageBreak/>
         <w:t>Приведем к общему знаменателю</w:t>
       </w:r>
       <w:r>
@@ -13704,7 +14556,6 @@
         <w:rPr>
           <w:rFonts w:eastAsiaTheme="minorEastAsia"/>
         </w:rPr>
-        <w:lastRenderedPageBreak/>
         <w:t xml:space="preserve">Подставляя выражения для параметров </w:t>
       </w:r>
       <m:oMath>
@@ -16649,6 +17500,7 @@
         <w:rPr>
           <w:rFonts w:eastAsiaTheme="minorEastAsia"/>
         </w:rPr>
+        <w:lastRenderedPageBreak/>
         <w:t xml:space="preserve">где </w:t>
       </w:r>
       <m:oMath>
@@ -17079,7 +17931,6 @@
         <w:rPr>
           <w:rFonts w:eastAsiaTheme="minorEastAsia"/>
         </w:rPr>
-        <w:lastRenderedPageBreak/>
         <w:t xml:space="preserve">Получаем выражение для </w:t>
       </w:r>
       <m:oMath>
@@ -21539,14 +22390,7 @@
                   <w:rFonts w:ascii="Cambria Math" w:eastAsiaTheme="minorEastAsia" w:hAnsi="Cambria Math"/>
                   <w:lang w:val="en-US"/>
                 </w:rPr>
-                <m:t>1</m:t>
-              </m:r>
-              <m:r>
-                <w:rPr>
-                  <w:rFonts w:ascii="Cambria Math" w:eastAsiaTheme="minorEastAsia" w:hAnsi="Cambria Math"/>
-                  <w:lang w:val="en-US"/>
-                </w:rPr>
-                <m:t>∓</m:t>
+                <m:t>1∓</m:t>
               </m:r>
               <m:rad>
                 <m:radPr>
@@ -21762,7 +22606,6 @@
         <w:jc w:val="both"/>
       </w:pPr>
       <w:r>
-        <w:lastRenderedPageBreak/>
         <w:t>Воспользуемся разложением квадратного корня. Тогда получаем</w:t>
       </w:r>
     </w:p>
@@ -21917,14 +22760,7 @@
                   <w:rFonts w:ascii="Cambria Math" w:eastAsiaTheme="minorEastAsia" w:hAnsi="Cambria Math"/>
                   <w:lang w:val="en-US"/>
                 </w:rPr>
-                <m:t>1</m:t>
-              </m:r>
-              <m:r>
-                <w:rPr>
-                  <w:rFonts w:ascii="Cambria Math" w:eastAsiaTheme="minorEastAsia" w:hAnsi="Cambria Math"/>
-                  <w:lang w:val="en-US"/>
-                </w:rPr>
-                <m:t>∓</m:t>
+                <m:t>1∓</m:t>
               </m:r>
               <m:nary>
                 <m:naryPr>
@@ -23138,14 +23974,7 @@
                   <w:rFonts w:ascii="Cambria Math" w:eastAsiaTheme="minorEastAsia" w:hAnsi="Cambria Math"/>
                   <w:lang w:val="en-US"/>
                 </w:rPr>
-                <m:t>1</m:t>
-              </m:r>
-              <m:r>
-                <w:rPr>
-                  <w:rFonts w:ascii="Cambria Math" w:eastAsiaTheme="minorEastAsia" w:hAnsi="Cambria Math"/>
-                  <w:lang w:val="en-US"/>
-                </w:rPr>
-                <m:t>∓</m:t>
+                <m:t>1∓</m:t>
               </m:r>
               <m:nary>
                 <m:naryPr>
@@ -26700,7 +27529,6 @@
         <w:jc w:val="both"/>
       </w:pPr>
       <w:r>
-        <w:lastRenderedPageBreak/>
         <w:t>Внося все под од</w:t>
       </w:r>
       <w:r>
@@ -28160,14 +28988,7 @@
                   <w:rFonts w:ascii="Cambria Math" w:eastAsiaTheme="minorEastAsia" w:hAnsi="Cambria Math"/>
                   <w:lang w:val="en-US"/>
                 </w:rPr>
-                <m:t>1</m:t>
-              </m:r>
-              <m:r>
-                <w:rPr>
-                  <w:rFonts w:ascii="Cambria Math" w:eastAsiaTheme="minorEastAsia" w:hAnsi="Cambria Math"/>
-                  <w:lang w:val="en-US"/>
-                </w:rPr>
-                <m:t>∓</m:t>
+                <m:t>1∓</m:t>
               </m:r>
               <m:nary>
                 <m:naryPr>
@@ -32977,7 +33798,7 @@
 </file>
 
 <file path=word/endnotes.xml><?xml version="1.0" encoding="utf-8"?>
-<w:endnotes xmlns:wpc="http://schemas.microsoft.com/office/word/2010/wordprocessingCanvas" xmlns:cx="http://schemas.microsoft.com/office/drawing/2014/chartex" xmlns:cx1="http://schemas.microsoft.com/office/drawing/2015/9/8/chartex" xmlns:mc="http://schemas.openxmlformats.org/markup-compatibility/2006" xmlns:o="urn:schemas-microsoft-com:office:office" xmlns:r="http://schemas.openxmlformats.org/officeDocument/2006/relationships" xmlns:m="http://schemas.openxmlformats.org/officeDocument/2006/math" xmlns:v="urn:schemas-microsoft-com:vml" xmlns:wp14="http://schemas.microsoft.com/office/word/2010/wordprocessingDrawing" xmlns:wp="http://schemas.openxmlformats.org/drawingml/2006/wordprocessingDrawing" xmlns:w10="urn:schemas-microsoft-com:office:word" xmlns:w="http://schemas.openxmlformats.org/wordprocessingml/2006/main" xmlns:w14="http://schemas.microsoft.com/office/word/2010/wordml" xmlns:w15="http://schemas.microsoft.com/office/word/2012/wordml" xmlns:w16se="http://schemas.microsoft.com/office/word/2015/wordml/symex" xmlns:wpg="http://schemas.microsoft.com/office/word/2010/wordprocessingGroup" xmlns:wpi="http://schemas.microsoft.com/office/word/2010/wordprocessingInk" xmlns:wne="http://schemas.microsoft.com/office/word/2006/wordml" xmlns:wps="http://schemas.microsoft.com/office/word/2010/wordprocessingShape" mc:Ignorable="w14 w15 w16se wp14">
+<w:endnotes xmlns:wpc="http://schemas.microsoft.com/office/word/2010/wordprocessingCanvas" xmlns:cx="http://schemas.microsoft.com/office/drawing/2014/chartex" xmlns:cx1="http://schemas.microsoft.com/office/drawing/2015/9/8/chartex" xmlns:cx2="http://schemas.microsoft.com/office/drawing/2015/10/21/chartex" xmlns:cx3="http://schemas.microsoft.com/office/drawing/2016/5/9/chartex" xmlns:cx4="http://schemas.microsoft.com/office/drawing/2016/5/10/chartex" xmlns:cx5="http://schemas.microsoft.com/office/drawing/2016/5/11/chartex" xmlns:cx6="http://schemas.microsoft.com/office/drawing/2016/5/12/chartex" xmlns:cx7="http://schemas.microsoft.com/office/drawing/2016/5/13/chartex" xmlns:cx8="http://schemas.microsoft.com/office/drawing/2016/5/14/chartex" xmlns:mc="http://schemas.openxmlformats.org/markup-compatibility/2006" xmlns:aink="http://schemas.microsoft.com/office/drawing/2016/ink" xmlns:am3d="http://schemas.microsoft.com/office/drawing/2017/model3d" xmlns:o="urn:schemas-microsoft-com:office:office" xmlns:r="http://schemas.openxmlformats.org/officeDocument/2006/relationships" xmlns:m="http://schemas.openxmlformats.org/officeDocument/2006/math" xmlns:v="urn:schemas-microsoft-com:vml" xmlns:wp14="http://schemas.microsoft.com/office/word/2010/wordprocessingDrawing" xmlns:wp="http://schemas.openxmlformats.org/drawingml/2006/wordprocessingDrawing" xmlns:w10="urn:schemas-microsoft-com:office:word" xmlns:w="http://schemas.openxmlformats.org/wordprocessingml/2006/main" xmlns:w14="http://schemas.microsoft.com/office/word/2010/wordml" xmlns:w15="http://schemas.microsoft.com/office/word/2012/wordml" xmlns:w16cex="http://schemas.microsoft.com/office/word/2018/wordml/cex" xmlns:w16cid="http://schemas.microsoft.com/office/word/2016/wordml/cid" xmlns:w16="http://schemas.microsoft.com/office/word/2018/wordml" xmlns:w16se="http://schemas.microsoft.com/office/word/2015/wordml/symex" xmlns:wpg="http://schemas.microsoft.com/office/word/2010/wordprocessingGroup" xmlns:wpi="http://schemas.microsoft.com/office/word/2010/wordprocessingInk" xmlns:wne="http://schemas.microsoft.com/office/word/2006/wordml" xmlns:wps="http://schemas.microsoft.com/office/word/2010/wordprocessingShape" mc:Ignorable="w14 w15 w16se w16cid w16 w16cex wp14">
   <w:endnote w:type="separator" w:id="-1">
     <w:p>
       <w:pPr>
@@ -33002,7 +33823,7 @@
 </file>
 
 <file path=word/footer1.xml><?xml version="1.0" encoding="utf-8"?>
-<w:ftr xmlns:wpc="http://schemas.microsoft.com/office/word/2010/wordprocessingCanvas" xmlns:cx="http://schemas.microsoft.com/office/drawing/2014/chartex" xmlns:cx1="http://schemas.microsoft.com/office/drawing/2015/9/8/chartex" xmlns:mc="http://schemas.openxmlformats.org/markup-compatibility/2006" xmlns:o="urn:schemas-microsoft-com:office:office" xmlns:r="http://schemas.openxmlformats.org/officeDocument/2006/relationships" xmlns:m="http://schemas.openxmlformats.org/officeDocument/2006/math" xmlns:v="urn:schemas-microsoft-com:vml" xmlns:wp14="http://schemas.microsoft.com/office/word/2010/wordprocessingDrawing" xmlns:wp="http://schemas.openxmlformats.org/drawingml/2006/wordprocessingDrawing" xmlns:w10="urn:schemas-microsoft-com:office:word" xmlns:w="http://schemas.openxmlformats.org/wordprocessingml/2006/main" xmlns:w14="http://schemas.microsoft.com/office/word/2010/wordml" xmlns:w15="http://schemas.microsoft.com/office/word/2012/wordml" xmlns:w16se="http://schemas.microsoft.com/office/word/2015/wordml/symex" xmlns:wpg="http://schemas.microsoft.com/office/word/2010/wordprocessingGroup" xmlns:wpi="http://schemas.microsoft.com/office/word/2010/wordprocessingInk" xmlns:wne="http://schemas.microsoft.com/office/word/2006/wordml" xmlns:wps="http://schemas.microsoft.com/office/word/2010/wordprocessingShape" mc:Ignorable="w14 w15 w16se wp14">
+<w:ftr xmlns:wpc="http://schemas.microsoft.com/office/word/2010/wordprocessingCanvas" xmlns:cx="http://schemas.microsoft.com/office/drawing/2014/chartex" xmlns:cx1="http://schemas.microsoft.com/office/drawing/2015/9/8/chartex" xmlns:cx2="http://schemas.microsoft.com/office/drawing/2015/10/21/chartex" xmlns:cx3="http://schemas.microsoft.com/office/drawing/2016/5/9/chartex" xmlns:cx4="http://schemas.microsoft.com/office/drawing/2016/5/10/chartex" xmlns:cx5="http://schemas.microsoft.com/office/drawing/2016/5/11/chartex" xmlns:cx6="http://schemas.microsoft.com/office/drawing/2016/5/12/chartex" xmlns:cx7="http://schemas.microsoft.com/office/drawing/2016/5/13/chartex" xmlns:cx8="http://schemas.microsoft.com/office/drawing/2016/5/14/chartex" xmlns:mc="http://schemas.openxmlformats.org/markup-compatibility/2006" xmlns:aink="http://schemas.microsoft.com/office/drawing/2016/ink" xmlns:am3d="http://schemas.microsoft.com/office/drawing/2017/model3d" xmlns:o="urn:schemas-microsoft-com:office:office" xmlns:r="http://schemas.openxmlformats.org/officeDocument/2006/relationships" xmlns:m="http://schemas.openxmlformats.org/officeDocument/2006/math" xmlns:v="urn:schemas-microsoft-com:vml" xmlns:wp14="http://schemas.microsoft.com/office/word/2010/wordprocessingDrawing" xmlns:wp="http://schemas.openxmlformats.org/drawingml/2006/wordprocessingDrawing" xmlns:w10="urn:schemas-microsoft-com:office:word" xmlns:w="http://schemas.openxmlformats.org/wordprocessingml/2006/main" xmlns:w14="http://schemas.microsoft.com/office/word/2010/wordml" xmlns:w15="http://schemas.microsoft.com/office/word/2012/wordml" xmlns:w16cex="http://schemas.microsoft.com/office/word/2018/wordml/cex" xmlns:w16cid="http://schemas.microsoft.com/office/word/2016/wordml/cid" xmlns:w16="http://schemas.microsoft.com/office/word/2018/wordml" xmlns:w16se="http://schemas.microsoft.com/office/word/2015/wordml/symex" xmlns:wpg="http://schemas.microsoft.com/office/word/2010/wordprocessingGroup" xmlns:wpi="http://schemas.microsoft.com/office/word/2010/wordprocessingInk" xmlns:wne="http://schemas.microsoft.com/office/word/2006/wordml" xmlns:wps="http://schemas.microsoft.com/office/word/2010/wordprocessingShape" mc:Ignorable="w14 w15 w16se w16cid w16 w16cex wp14">
   <w:sdt>
     <w:sdtPr>
       <w:id w:val="-871923485"/>
@@ -33047,7 +33868,7 @@
 </file>
 
 <file path=word/footnotes.xml><?xml version="1.0" encoding="utf-8"?>
-<w:footnotes xmlns:wpc="http://schemas.microsoft.com/office/word/2010/wordprocessingCanvas" xmlns:cx="http://schemas.microsoft.com/office/drawing/2014/chartex" xmlns:cx1="http://schemas.microsoft.com/office/drawing/2015/9/8/chartex" xmlns:mc="http://schemas.openxmlformats.org/markup-compatibility/2006" xmlns:o="urn:schemas-microsoft-com:office:office" xmlns:r="http://schemas.openxmlformats.org/officeDocument/2006/relationships" xmlns:m="http://schemas.openxmlformats.org/officeDocument/2006/math" xmlns:v="urn:schemas-microsoft-com:vml" xmlns:wp14="http://schemas.microsoft.com/office/word/2010/wordprocessingDrawing" xmlns:wp="http://schemas.openxmlformats.org/drawingml/2006/wordprocessingDrawing" xmlns:w10="urn:schemas-microsoft-com:office:word" xmlns:w="http://schemas.openxmlformats.org/wordprocessingml/2006/main" xmlns:w14="http://schemas.microsoft.com/office/word/2010/wordml" xmlns:w15="http://schemas.microsoft.com/office/word/2012/wordml" xmlns:w16se="http://schemas.microsoft.com/office/word/2015/wordml/symex" xmlns:wpg="http://schemas.microsoft.com/office/word/2010/wordprocessingGroup" xmlns:wpi="http://schemas.microsoft.com/office/word/2010/wordprocessingInk" xmlns:wne="http://schemas.microsoft.com/office/word/2006/wordml" xmlns:wps="http://schemas.microsoft.com/office/word/2010/wordprocessingShape" mc:Ignorable="w14 w15 w16se wp14">
+<w:footnotes xmlns:wpc="http://schemas.microsoft.com/office/word/2010/wordprocessingCanvas" xmlns:cx="http://schemas.microsoft.com/office/drawing/2014/chartex" xmlns:cx1="http://schemas.microsoft.com/office/drawing/2015/9/8/chartex" xmlns:cx2="http://schemas.microsoft.com/office/drawing/2015/10/21/chartex" xmlns:cx3="http://schemas.microsoft.com/office/drawing/2016/5/9/chartex" xmlns:cx4="http://schemas.microsoft.com/office/drawing/2016/5/10/chartex" xmlns:cx5="http://schemas.microsoft.com/office/drawing/2016/5/11/chartex" xmlns:cx6="http://schemas.microsoft.com/office/drawing/2016/5/12/chartex" xmlns:cx7="http://schemas.microsoft.com/office/drawing/2016/5/13/chartex" xmlns:cx8="http://schemas.microsoft.com/office/drawing/2016/5/14/chartex" xmlns:mc="http://schemas.openxmlformats.org/markup-compatibility/2006" xmlns:aink="http://schemas.microsoft.com/office/drawing/2016/ink" xmlns:am3d="http://schemas.microsoft.com/office/drawing/2017/model3d" xmlns:o="urn:schemas-microsoft-com:office:office" xmlns:r="http://schemas.openxmlformats.org/officeDocument/2006/relationships" xmlns:m="http://schemas.openxmlformats.org/officeDocument/2006/math" xmlns:v="urn:schemas-microsoft-com:vml" xmlns:wp14="http://schemas.microsoft.com/office/word/2010/wordprocessingDrawing" xmlns:wp="http://schemas.openxmlformats.org/drawingml/2006/wordprocessingDrawing" xmlns:w10="urn:schemas-microsoft-com:office:word" xmlns:w="http://schemas.openxmlformats.org/wordprocessingml/2006/main" xmlns:w14="http://schemas.microsoft.com/office/word/2010/wordml" xmlns:w15="http://schemas.microsoft.com/office/word/2012/wordml" xmlns:w16cex="http://schemas.microsoft.com/office/word/2018/wordml/cex" xmlns:w16cid="http://schemas.microsoft.com/office/word/2016/wordml/cid" xmlns:w16="http://schemas.microsoft.com/office/word/2018/wordml" xmlns:w16se="http://schemas.microsoft.com/office/word/2015/wordml/symex" xmlns:wpg="http://schemas.microsoft.com/office/word/2010/wordprocessingGroup" xmlns:wpi="http://schemas.microsoft.com/office/word/2010/wordprocessingInk" xmlns:wne="http://schemas.microsoft.com/office/word/2006/wordml" xmlns:wps="http://schemas.microsoft.com/office/word/2010/wordprocessingShape" mc:Ignorable="w14 w15 w16se w16cid w16 w16cex wp14">
   <w:footnote w:type="separator" w:id="-1">
     <w:p>
       <w:pPr>
@@ -33072,7 +33893,7 @@
 </file>
 
 <file path=word/styles.xml><?xml version="1.0" encoding="utf-8"?>
-<w:styles xmlns:mc="http://schemas.openxmlformats.org/markup-compatibility/2006" xmlns:r="http://schemas.openxmlformats.org/officeDocument/2006/relationships" xmlns:w="http://schemas.openxmlformats.org/wordprocessingml/2006/main" xmlns:w14="http://schemas.microsoft.com/office/word/2010/wordml" xmlns:w15="http://schemas.microsoft.com/office/word/2012/wordml" xmlns:w16se="http://schemas.microsoft.com/office/word/2015/wordml/symex" mc:Ignorable="w14 w15 w16se">
+<w:styles xmlns:mc="http://schemas.openxmlformats.org/markup-compatibility/2006" xmlns:r="http://schemas.openxmlformats.org/officeDocument/2006/relationships" xmlns:w="http://schemas.openxmlformats.org/wordprocessingml/2006/main" xmlns:w14="http://schemas.microsoft.com/office/word/2010/wordml" xmlns:w15="http://schemas.microsoft.com/office/word/2012/wordml" xmlns:w16cex="http://schemas.microsoft.com/office/word/2018/wordml/cex" xmlns:w16cid="http://schemas.microsoft.com/office/word/2016/wordml/cid" xmlns:w16="http://schemas.microsoft.com/office/word/2018/wordml" xmlns:w16se="http://schemas.microsoft.com/office/word/2015/wordml/symex" mc:Ignorable="w14 w15 w16se w16cid w16 w16cex">
   <w:docDefaults>
     <w:rPrDefault>
       <w:rPr>
@@ -33088,7 +33909,7 @@
       </w:pPr>
     </w:pPrDefault>
   </w:docDefaults>
-  <w:latentStyles w:defLockedState="0" w:defUIPriority="99" w:defSemiHidden="0" w:defUnhideWhenUsed="0" w:defQFormat="0" w:count="371">
+  <w:latentStyles w:defLockedState="0" w:defUIPriority="99" w:defSemiHidden="0" w:defUnhideWhenUsed="0" w:defQFormat="0" w:count="376">
     <w:lsdException w:name="Normal" w:uiPriority="0" w:qFormat="1"/>
     <w:lsdException w:name="heading 1" w:uiPriority="9" w:qFormat="1"/>
     <w:lsdException w:name="heading 2" w:semiHidden="1" w:uiPriority="9" w:unhideWhenUsed="1" w:qFormat="1"/>
@@ -33194,7 +34015,6 @@
     <w:lsdException w:name="HTML Sample" w:semiHidden="1" w:unhideWhenUsed="1"/>
     <w:lsdException w:name="HTML Typewriter" w:semiHidden="1" w:unhideWhenUsed="1"/>
     <w:lsdException w:name="HTML Variable" w:semiHidden="1" w:unhideWhenUsed="1"/>
-    <w:lsdException w:name="Normal Table" w:semiHidden="1" w:unhideWhenUsed="1"/>
     <w:lsdException w:name="annotation subject" w:semiHidden="1" w:unhideWhenUsed="1"/>
     <w:lsdException w:name="No List" w:semiHidden="1" w:unhideWhenUsed="1"/>
     <w:lsdException w:name="Outline List 1" w:semiHidden="1" w:unhideWhenUsed="1"/>
@@ -33237,11 +34057,8 @@
     <w:lsdException w:name="Table Contemporary" w:semiHidden="1" w:unhideWhenUsed="1"/>
     <w:lsdException w:name="Table Elegant" w:semiHidden="1" w:unhideWhenUsed="1"/>
     <w:lsdException w:name="Table Professional" w:semiHidden="1" w:unhideWhenUsed="1"/>
-    <w:lsdException w:name="Table Subtle 1" w:semiHidden="1" w:unhideWhenUsed="1"/>
     <w:lsdException w:name="Table Subtle 2" w:semiHidden="1" w:unhideWhenUsed="1"/>
     <w:lsdException w:name="Table Web 1" w:semiHidden="1" w:unhideWhenUsed="1"/>
-    <w:lsdException w:name="Table Web 2" w:semiHidden="1" w:unhideWhenUsed="1"/>
-    <w:lsdException w:name="Table Web 3" w:semiHidden="1" w:unhideWhenUsed="1"/>
     <w:lsdException w:name="Balloon Text" w:semiHidden="1" w:unhideWhenUsed="1"/>
     <w:lsdException w:name="Table Grid" w:uiPriority="39"/>
     <w:lsdException w:name="Table Theme" w:semiHidden="1" w:unhideWhenUsed="1"/>
@@ -33460,6 +34277,11 @@
     <w:lsdException w:name="List Table 5 Dark Accent 6" w:uiPriority="50"/>
     <w:lsdException w:name="List Table 6 Colorful Accent 6" w:uiPriority="51"/>
     <w:lsdException w:name="List Table 7 Colorful Accent 6" w:uiPriority="52"/>
+    <w:lsdException w:name="Mention" w:semiHidden="1" w:unhideWhenUsed="1"/>
+    <w:lsdException w:name="Smart Hyperlink" w:semiHidden="1" w:unhideWhenUsed="1"/>
+    <w:lsdException w:name="Hashtag" w:semiHidden="1" w:unhideWhenUsed="1"/>
+    <w:lsdException w:name="Unresolved Mention" w:semiHidden="1" w:unhideWhenUsed="1"/>
+    <w:lsdException w:name="Smart Link" w:semiHidden="1" w:unhideWhenUsed="1"/>
   </w:latentStyles>
   <w:style w:type="paragraph" w:default="1" w:styleId="Normal">
     <w:name w:val="Normal"/>

</xml_diff>